<commit_message>
Punti e MetriPercorsi + Diario
</commit_message>
<xml_diff>
--- a/4_Diari/2022-12-02_Diario_ChristianMonga.docx
+++ b/4_Diari/2022-12-02_Diario_ChristianMonga.docx
@@ -257,6 +257,129 @@
                 <w:rFonts w:ascii="Arial" w:hAnsi="Arial" w:cs="Arial"/>
               </w:rPr>
             </w:pPr>
+            <w:r>
+              <w:rPr>
+                <w:rFonts w:ascii="Arial" w:hAnsi="Arial" w:cs="Arial"/>
+              </w:rPr>
+              <w:t xml:space="preserve">Ho creato </w:t>
+            </w:r>
+            <w:r>
+              <w:rPr>
+                <w:rFonts w:ascii="Arial" w:hAnsi="Arial" w:cs="Arial"/>
+              </w:rPr>
+              <w:t>due text per contenere i punti fatti e i metri percorsi, ho ancorato il testo in alto a sinistra della camera così rimane fisso.</w:t>
+            </w:r>
+          </w:p>
+          <w:p>
+            <w:pPr>
+              <w:rPr>
+                <w:rFonts w:ascii="Arial" w:hAnsi="Arial" w:cs="Arial"/>
+              </w:rPr>
+            </w:pPr>
+            <w:r>
+              <w:rPr>
+                <w:rFonts w:ascii="Arial" w:hAnsi="Arial" w:cs="Arial"/>
+              </w:rPr>
+              <w:t>Aggiunto ai due text uno script Dati che permette di scrivere i dati a schermo</w:t>
+            </w:r>
+            <w:r>
+              <w:rPr>
+                <w:rFonts w:ascii="Arial" w:hAnsi="Arial" w:cs="Arial"/>
+              </w:rPr>
+              <w:t>.</w:t>
+            </w:r>
+          </w:p>
+          <w:p>
+            <w:pPr>
+              <w:rPr>
+                <w:rFonts w:ascii="Arial" w:hAnsi="Arial" w:cs="Arial"/>
+              </w:rPr>
+            </w:pPr>
+            <w:r>
+              <w:rPr>
+                <w:rFonts w:ascii="Arial" w:hAnsi="Arial" w:cs="Arial"/>
+              </w:rPr>
+              <w:t>Impostato i tag ai due text così da poterli riconoscere.</w:t>
+            </w:r>
+          </w:p>
+          <w:p>
+            <w:pPr>
+              <w:rPr>
+                <w:rFonts w:ascii="Arial" w:hAnsi="Arial" w:cs="Arial"/>
+              </w:rPr>
+            </w:pPr>
+            <w:r>
+              <w:rPr>
+                <w:rFonts w:ascii="Arial" w:hAnsi="Arial" w:cs="Arial"/>
+              </w:rPr>
+              <w:t xml:space="preserve">Fatto in modo che ogni y percorsa sia uguale a 1m e mostra a schermo in tempo reale quanti </w:t>
+            </w:r>
+            <w:r>
+              <w:rPr>
+                <w:rFonts w:ascii="Arial" w:hAnsi="Arial" w:cs="Arial"/>
+              </w:rPr>
+              <w:t>metri ha percorso.</w:t>
+            </w:r>
+          </w:p>
+          <w:p>
+            <w:pPr>
+              <w:rPr>
+                <w:rFonts w:ascii="Arial" w:hAnsi="Arial" w:cs="Arial"/>
+              </w:rPr>
+            </w:pPr>
+            <w:r>
+              <w:rPr>
+                <w:rFonts w:ascii="Arial" w:hAnsi="Arial" w:cs="Arial"/>
+              </w:rPr>
+              <w:t>Quando fa un’acrobazia se riesce a fare un giro completo si aggiung</w:t>
+            </w:r>
+            <w:r>
+              <w:rPr>
+                <w:rFonts w:ascii="Arial" w:hAnsi="Arial" w:cs="Arial"/>
+              </w:rPr>
+              <w:t>e</w:t>
+            </w:r>
+            <w:r>
+              <w:rPr>
+                <w:rFonts w:ascii="Arial" w:hAnsi="Arial" w:cs="Arial"/>
+              </w:rPr>
+              <w:t xml:space="preserve"> un punto</w:t>
+            </w:r>
+            <w:r>
+              <w:rPr>
+                <w:rFonts w:ascii="Arial" w:hAnsi="Arial" w:cs="Arial"/>
+              </w:rPr>
+              <w:t xml:space="preserve"> ai punti totali, per fare un giro completo deve essere premuto il tasto destro 6 volte durante il volo.</w:t>
+            </w:r>
+          </w:p>
+          <w:p>
+            <w:pPr>
+              <w:rPr>
+                <w:rFonts w:ascii="Arial" w:hAnsi="Arial" w:cs="Arial"/>
+              </w:rPr>
+            </w:pPr>
+            <w:r>
+              <w:rPr>
+                <w:rFonts w:ascii="Arial" w:hAnsi="Arial" w:cs="Arial"/>
+              </w:rPr>
+              <w:t xml:space="preserve">Per aggiungere i punti ho creato un riferimento nello script </w:t>
+            </w:r>
+            <w:proofErr w:type="spellStart"/>
+            <w:r>
+              <w:rPr>
+                <w:rFonts w:ascii="Arial" w:hAnsi="Arial" w:cs="Arial"/>
+              </w:rPr>
+              <w:t>PlayerMovement</w:t>
+            </w:r>
+            <w:proofErr w:type="spellEnd"/>
+            <w:r>
+              <w:rPr>
+                <w:rFonts w:ascii="Arial" w:hAnsi="Arial" w:cs="Arial"/>
+              </w:rPr>
+              <w:t xml:space="preserve"> che punta allo script Dati, così posso usare la funzione per aggiornare il punteggio a schermo.</w:t>
+            </w:r>
+            <w:bookmarkStart w:id="3" w:name="_GoBack"/>
+            <w:bookmarkEnd w:id="3"/>
           </w:p>
         </w:tc>
       </w:tr>
@@ -364,8 +487,6 @@
               </w:rPr>
               <w:t>Quando il personaggio salta un albero passa sotto e non sopra di esso, ho impostato che mentre si trova in volo si sposta alla z = -1 al posto di 1 e ora passa sopra gli alberi.</w:t>
             </w:r>
-            <w:bookmarkStart w:id="3" w:name="_GoBack"/>
-            <w:bookmarkEnd w:id="3"/>
           </w:p>
         </w:tc>
       </w:tr>
@@ -4139,7 +4260,7 @@
 </file>
 
 <file path=customXml/itemProps1.xml><?xml version="1.0" encoding="utf-8"?>
-<ds:datastoreItem xmlns:ds="http://schemas.openxmlformats.org/officeDocument/2006/customXml" ds:itemID="{0E40EA76-3FED-44DE-BA71-B0C3B1A6D395}">
+<ds:datastoreItem xmlns:ds="http://schemas.openxmlformats.org/officeDocument/2006/customXml" ds:itemID="{C3A790BB-9A26-4097-932F-38C9FF691377}">
   <ds:schemaRefs>
     <ds:schemaRef ds:uri="http://schemas.openxmlformats.org/officeDocument/2006/bibliography"/>
   </ds:schemaRefs>

</xml_diff>

<commit_message>
Punteggio, Metri e MenuPausa sistemato + diario
</commit_message>
<xml_diff>
--- a/4_Diari/2022-12-02_Diario_ChristianMonga.docx
+++ b/4_Diari/2022-12-02_Diario_ChristianMonga.docx
@@ -377,6 +377,61 @@
                 <w:rFonts w:ascii="Arial" w:hAnsi="Arial" w:cs="Arial"/>
               </w:rPr>
               <w:t xml:space="preserve"> che punta allo script Dati, così posso usare la funzione per aggiornare il punteggio a schermo.</w:t>
+            </w:r>
+          </w:p>
+          <w:p>
+            <w:pPr>
+              <w:rPr>
+                <w:rFonts w:ascii="Arial" w:hAnsi="Arial" w:cs="Arial"/>
+              </w:rPr>
+            </w:pPr>
+            <w:r>
+              <w:rPr>
+                <w:rFonts w:ascii="Arial" w:hAnsi="Arial" w:cs="Arial"/>
+              </w:rPr>
+              <w:t xml:space="preserve">Aggiunto un riferimento allo script </w:t>
+            </w:r>
+            <w:proofErr w:type="spellStart"/>
+            <w:r>
+              <w:rPr>
+                <w:rFonts w:ascii="Arial" w:hAnsi="Arial" w:cs="Arial"/>
+              </w:rPr>
+              <w:t>MenuPausa</w:t>
+            </w:r>
+            <w:proofErr w:type="spellEnd"/>
+            <w:r>
+              <w:rPr>
+                <w:rFonts w:ascii="Arial" w:hAnsi="Arial" w:cs="Arial"/>
+              </w:rPr>
+              <w:t xml:space="preserve"> nello script </w:t>
+            </w:r>
+            <w:proofErr w:type="spellStart"/>
+            <w:r>
+              <w:rPr>
+                <w:rFonts w:ascii="Arial" w:hAnsi="Arial" w:cs="Arial"/>
+              </w:rPr>
+              <w:t>PlayerMovement</w:t>
+            </w:r>
+            <w:proofErr w:type="spellEnd"/>
+            <w:r>
+              <w:rPr>
+                <w:rFonts w:ascii="Arial" w:hAnsi="Arial" w:cs="Arial"/>
+              </w:rPr>
+              <w:t xml:space="preserve"> in modo da poter utilizzare la variabile </w:t>
+            </w:r>
+            <w:proofErr w:type="spellStart"/>
+            <w:r>
+              <w:rPr>
+                <w:rFonts w:ascii="Arial" w:hAnsi="Arial" w:cs="Arial"/>
+              </w:rPr>
+              <w:t>GiocoInPausa</w:t>
+            </w:r>
+            <w:proofErr w:type="spellEnd"/>
+            <w:r>
+              <w:rPr>
+                <w:rFonts w:ascii="Arial" w:hAnsi="Arial" w:cs="Arial"/>
+              </w:rPr>
+              <w:t xml:space="preserve"> per sapere se il player deve “obbedire” ai comandi oppure no. In questo modo quando esce la schermata di pausa il player non si muove e non salta.</w:t>
             </w:r>
             <w:bookmarkStart w:id="3" w:name="_GoBack"/>
             <w:bookmarkEnd w:id="3"/>
@@ -4260,7 +4315,7 @@
 </file>
 
 <file path=customXml/itemProps1.xml><?xml version="1.0" encoding="utf-8"?>
-<ds:datastoreItem xmlns:ds="http://schemas.openxmlformats.org/officeDocument/2006/customXml" ds:itemID="{C3A790BB-9A26-4097-932F-38C9FF691377}">
+<ds:datastoreItem xmlns:ds="http://schemas.openxmlformats.org/officeDocument/2006/customXml" ds:itemID="{0FB970F2-B376-4F17-98A5-BF2A3201A3BC}">
   <ds:schemaRefs>
     <ds:schemaRef ds:uri="http://schemas.openxmlformats.org/officeDocument/2006/bibliography"/>
   </ds:schemaRefs>

</xml_diff>